<commit_message>
Refined map and graphics, added sound.
</commit_message>
<xml_diff>
--- a/Tap Herder.docx
+++ b/Tap Herder.docx
@@ -691,7 +691,935 @@
       <w:r>
         <w:t xml:space="preserve"> This is a destination space, which causes a creature to be removed from play (with the score being credited to the player).</w:t>
       </w:r>
-    </w:p>
+      <w:r>
+        <w:t xml:space="preserve">  Question – consider different goals for different creature types?</w:t>
+      </w:r>
+    </w:p>
+    <w:tbl>
+      <w:tblPr>
+        <w:tblStyle w:val="TableGrid"/>
+        <w:tblW w:w="0" w:type="auto"/>
+        <w:tblLayout w:type="fixed"/>
+        <w:tblLook w:val="04A0"/>
+      </w:tblPr>
+      <w:tblGrid>
+        <w:gridCol w:w="1908"/>
+        <w:gridCol w:w="1346"/>
+        <w:gridCol w:w="1346"/>
+        <w:gridCol w:w="1448"/>
+        <w:gridCol w:w="1245"/>
+        <w:gridCol w:w="1347"/>
+      </w:tblGrid>
+      <w:tr>
+        <w:tc>
+          <w:tcPr>
+            <w:tcW w:w="1908" w:type="dxa"/>
+            <w:shd w:val="clear" w:color="auto" w:fill="C4BC96" w:themeFill="background2" w:themeFillShade="BF"/>
+          </w:tcPr>
+          <w:p>
+            <w:pPr>
+              <w:rPr>
+                <w:b/>
+              </w:rPr>
+            </w:pPr>
+            <w:r>
+              <w:rPr>
+                <w:b/>
+              </w:rPr>
+              <w:t>Terrain</w:t>
+            </w:r>
+          </w:p>
+        </w:tc>
+        <w:tc>
+          <w:tcPr>
+            <w:tcW w:w="1346" w:type="dxa"/>
+            <w:shd w:val="clear" w:color="auto" w:fill="C4BC96" w:themeFill="background2" w:themeFillShade="BF"/>
+          </w:tcPr>
+          <w:p>
+            <w:pPr>
+              <w:rPr>
+                <w:b/>
+              </w:rPr>
+            </w:pPr>
+            <w:r>
+              <w:rPr>
+                <w:b/>
+              </w:rPr>
+              <w:t>ASCII Symbol</w:t>
+            </w:r>
+          </w:p>
+        </w:tc>
+        <w:tc>
+          <w:tcPr>
+            <w:tcW w:w="1346" w:type="dxa"/>
+            <w:shd w:val="clear" w:color="auto" w:fill="C4BC96" w:themeFill="background2" w:themeFillShade="BF"/>
+          </w:tcPr>
+          <w:p>
+            <w:pPr>
+              <w:rPr>
+                <w:b/>
+              </w:rPr>
+            </w:pPr>
+            <w:r>
+              <w:rPr>
+                <w:b/>
+              </w:rPr>
+              <w:t>Obstacle</w:t>
+            </w:r>
+          </w:p>
+        </w:tc>
+        <w:tc>
+          <w:tcPr>
+            <w:tcW w:w="1448" w:type="dxa"/>
+            <w:shd w:val="clear" w:color="auto" w:fill="C4BC96" w:themeFill="background2" w:themeFillShade="BF"/>
+          </w:tcPr>
+          <w:p>
+            <w:pPr>
+              <w:rPr>
+                <w:b/>
+              </w:rPr>
+            </w:pPr>
+            <w:proofErr w:type="spellStart"/>
+            <w:r>
+              <w:rPr>
+                <w:b/>
+              </w:rPr>
+              <w:t>Destructable</w:t>
+            </w:r>
+            <w:proofErr w:type="spellEnd"/>
+          </w:p>
+        </w:tc>
+        <w:tc>
+          <w:tcPr>
+            <w:tcW w:w="1245" w:type="dxa"/>
+            <w:shd w:val="clear" w:color="auto" w:fill="C4BC96" w:themeFill="background2" w:themeFillShade="BF"/>
+          </w:tcPr>
+          <w:p>
+            <w:pPr>
+              <w:rPr>
+                <w:b/>
+              </w:rPr>
+            </w:pPr>
+            <w:r>
+              <w:rPr>
+                <w:b/>
+              </w:rPr>
+              <w:t>Hazard</w:t>
+            </w:r>
+          </w:p>
+        </w:tc>
+        <w:tc>
+          <w:tcPr>
+            <w:tcW w:w="1347" w:type="dxa"/>
+            <w:shd w:val="clear" w:color="auto" w:fill="C4BC96" w:themeFill="background2" w:themeFillShade="BF"/>
+          </w:tcPr>
+          <w:p>
+            <w:pPr>
+              <w:rPr>
+                <w:b/>
+              </w:rPr>
+            </w:pPr>
+            <w:r>
+              <w:rPr>
+                <w:b/>
+              </w:rPr>
+              <w:t>Goal</w:t>
+            </w:r>
+          </w:p>
+        </w:tc>
+      </w:tr>
+      <w:tr>
+        <w:tc>
+          <w:tcPr>
+            <w:tcW w:w="1908" w:type="dxa"/>
+          </w:tcPr>
+          <w:p>
+            <w:pPr>
+              <w:autoSpaceDE w:val="0"/>
+              <w:autoSpaceDN w:val="0"/>
+              <w:adjustRightInd w:val="0"/>
+              <w:rPr>
+                <w:rFonts w:ascii="Courier New" w:hAnsi="Courier New" w:cs="Courier New"/>
+                <w:color w:val="000000"/>
+                <w:sz w:val="20"/>
+                <w:szCs w:val="20"/>
+              </w:rPr>
+            </w:pPr>
+            <w:r>
+              <w:rPr>
+                <w:rFonts w:ascii="Courier New" w:hAnsi="Courier New" w:cs="Courier New"/>
+                <w:color w:val="000000"/>
+                <w:sz w:val="20"/>
+                <w:szCs w:val="20"/>
+              </w:rPr>
+              <w:t>FIRE</w:t>
+            </w:r>
+          </w:p>
+        </w:tc>
+        <w:tc>
+          <w:tcPr>
+            <w:tcW w:w="1346" w:type="dxa"/>
+          </w:tcPr>
+          <w:p>
+            <w:r>
+              <w:t>*</w:t>
+            </w:r>
+          </w:p>
+        </w:tc>
+        <w:tc>
+          <w:tcPr>
+            <w:tcW w:w="1346" w:type="dxa"/>
+          </w:tcPr>
+          <w:p>
+            <w:r>
+              <w:t>No</w:t>
+            </w:r>
+          </w:p>
+        </w:tc>
+        <w:tc>
+          <w:tcPr>
+            <w:tcW w:w="1448" w:type="dxa"/>
+          </w:tcPr>
+          <w:p>
+            <w:r>
+              <w:t>No</w:t>
+            </w:r>
+          </w:p>
+        </w:tc>
+        <w:tc>
+          <w:tcPr>
+            <w:tcW w:w="1245" w:type="dxa"/>
+          </w:tcPr>
+          <w:p>
+            <w:r>
+              <w:t>Yes</w:t>
+            </w:r>
+          </w:p>
+        </w:tc>
+        <w:tc>
+          <w:tcPr>
+            <w:tcW w:w="1347" w:type="dxa"/>
+          </w:tcPr>
+          <w:p>
+            <w:r>
+              <w:t>No</w:t>
+            </w:r>
+          </w:p>
+        </w:tc>
+      </w:tr>
+      <w:tr>
+        <w:tc>
+          <w:tcPr>
+            <w:tcW w:w="1908" w:type="dxa"/>
+          </w:tcPr>
+          <w:p>
+            <w:pPr>
+              <w:autoSpaceDE w:val="0"/>
+              <w:autoSpaceDN w:val="0"/>
+              <w:adjustRightInd w:val="0"/>
+              <w:rPr>
+                <w:rFonts w:ascii="Courier New" w:hAnsi="Courier New" w:cs="Courier New"/>
+                <w:color w:val="000000"/>
+                <w:sz w:val="20"/>
+                <w:szCs w:val="20"/>
+              </w:rPr>
+            </w:pPr>
+            <w:r>
+              <w:rPr>
+                <w:rFonts w:ascii="Courier New" w:hAnsi="Courier New" w:cs="Courier New"/>
+                <w:color w:val="000000"/>
+                <w:sz w:val="20"/>
+                <w:szCs w:val="20"/>
+              </w:rPr>
+              <w:t>FIELD</w:t>
+            </w:r>
+          </w:p>
+        </w:tc>
+        <w:tc>
+          <w:tcPr>
+            <w:tcW w:w="1346" w:type="dxa"/>
+          </w:tcPr>
+          <w:p>
+            <w:r>
+              <w:t>.</w:t>
+            </w:r>
+          </w:p>
+        </w:tc>
+        <w:tc>
+          <w:tcPr>
+            <w:tcW w:w="1346" w:type="dxa"/>
+          </w:tcPr>
+          <w:p>
+            <w:r>
+              <w:t>No</w:t>
+            </w:r>
+          </w:p>
+        </w:tc>
+        <w:tc>
+          <w:tcPr>
+            <w:tcW w:w="1448" w:type="dxa"/>
+          </w:tcPr>
+          <w:p>
+            <w:r>
+              <w:t>No</w:t>
+            </w:r>
+          </w:p>
+        </w:tc>
+        <w:tc>
+          <w:tcPr>
+            <w:tcW w:w="1245" w:type="dxa"/>
+          </w:tcPr>
+          <w:p>
+            <w:r>
+              <w:t>No</w:t>
+            </w:r>
+          </w:p>
+        </w:tc>
+        <w:tc>
+          <w:tcPr>
+            <w:tcW w:w="1347" w:type="dxa"/>
+          </w:tcPr>
+          <w:p>
+            <w:r>
+              <w:t>No</w:t>
+            </w:r>
+          </w:p>
+        </w:tc>
+      </w:tr>
+      <w:tr>
+        <w:tc>
+          <w:tcPr>
+            <w:tcW w:w="1908" w:type="dxa"/>
+          </w:tcPr>
+          <w:p>
+            <w:pPr>
+              <w:autoSpaceDE w:val="0"/>
+              <w:autoSpaceDN w:val="0"/>
+              <w:adjustRightInd w:val="0"/>
+              <w:rPr>
+                <w:rFonts w:ascii="Courier New" w:hAnsi="Courier New" w:cs="Courier New"/>
+                <w:color w:val="000000"/>
+                <w:sz w:val="20"/>
+                <w:szCs w:val="20"/>
+              </w:rPr>
+            </w:pPr>
+            <w:r>
+              <w:rPr>
+                <w:rFonts w:ascii="Courier New" w:hAnsi="Courier New" w:cs="Courier New"/>
+                <w:color w:val="000000"/>
+                <w:sz w:val="20"/>
+                <w:szCs w:val="20"/>
+              </w:rPr>
+              <w:t>PATH</w:t>
+            </w:r>
+          </w:p>
+        </w:tc>
+        <w:tc>
+          <w:tcPr>
+            <w:tcW w:w="1346" w:type="dxa"/>
+          </w:tcPr>
+          <w:p>
+            <w:r>
+              <w:t>:</w:t>
+            </w:r>
+          </w:p>
+        </w:tc>
+        <w:tc>
+          <w:tcPr>
+            <w:tcW w:w="1346" w:type="dxa"/>
+          </w:tcPr>
+          <w:p>
+            <w:r>
+              <w:t>No</w:t>
+            </w:r>
+          </w:p>
+        </w:tc>
+        <w:tc>
+          <w:tcPr>
+            <w:tcW w:w="1448" w:type="dxa"/>
+          </w:tcPr>
+          <w:p>
+            <w:r>
+              <w:t>No</w:t>
+            </w:r>
+          </w:p>
+        </w:tc>
+        <w:tc>
+          <w:tcPr>
+            <w:tcW w:w="1245" w:type="dxa"/>
+          </w:tcPr>
+          <w:p>
+            <w:r>
+              <w:t>No</w:t>
+            </w:r>
+          </w:p>
+        </w:tc>
+        <w:tc>
+          <w:tcPr>
+            <w:tcW w:w="1347" w:type="dxa"/>
+          </w:tcPr>
+          <w:p>
+            <w:r>
+              <w:t>No</w:t>
+            </w:r>
+          </w:p>
+        </w:tc>
+      </w:tr>
+      <w:tr>
+        <w:tc>
+          <w:tcPr>
+            <w:tcW w:w="1908" w:type="dxa"/>
+          </w:tcPr>
+          <w:p>
+            <w:pPr>
+              <w:autoSpaceDE w:val="0"/>
+              <w:autoSpaceDN w:val="0"/>
+              <w:adjustRightInd w:val="0"/>
+              <w:rPr>
+                <w:rFonts w:ascii="Courier New" w:hAnsi="Courier New" w:cs="Courier New"/>
+                <w:color w:val="000000"/>
+                <w:sz w:val="20"/>
+                <w:szCs w:val="20"/>
+              </w:rPr>
+            </w:pPr>
+            <w:r>
+              <w:rPr>
+                <w:rFonts w:ascii="Courier New" w:hAnsi="Courier New" w:cs="Courier New"/>
+                <w:color w:val="000000"/>
+                <w:sz w:val="20"/>
+                <w:szCs w:val="20"/>
+              </w:rPr>
+              <w:t>DEEP_WATER</w:t>
+            </w:r>
+          </w:p>
+        </w:tc>
+        <w:tc>
+          <w:tcPr>
+            <w:tcW w:w="1346" w:type="dxa"/>
+          </w:tcPr>
+          <w:p>
+            <w:r>
+              <w:t>~</w:t>
+            </w:r>
+          </w:p>
+        </w:tc>
+        <w:tc>
+          <w:tcPr>
+            <w:tcW w:w="1346" w:type="dxa"/>
+          </w:tcPr>
+          <w:p>
+            <w:r>
+              <w:t>Yes</w:t>
+            </w:r>
+          </w:p>
+        </w:tc>
+        <w:tc>
+          <w:tcPr>
+            <w:tcW w:w="1448" w:type="dxa"/>
+          </w:tcPr>
+          <w:p>
+            <w:r>
+              <w:t>No</w:t>
+            </w:r>
+          </w:p>
+        </w:tc>
+        <w:tc>
+          <w:tcPr>
+            <w:tcW w:w="1245" w:type="dxa"/>
+          </w:tcPr>
+          <w:p>
+            <w:r>
+              <w:t>No</w:t>
+            </w:r>
+          </w:p>
+        </w:tc>
+        <w:tc>
+          <w:tcPr>
+            <w:tcW w:w="1347" w:type="dxa"/>
+          </w:tcPr>
+          <w:p>
+            <w:r>
+              <w:t>No</w:t>
+            </w:r>
+          </w:p>
+        </w:tc>
+      </w:tr>
+      <w:tr>
+        <w:tc>
+          <w:tcPr>
+            <w:tcW w:w="1908" w:type="dxa"/>
+          </w:tcPr>
+          <w:p>
+            <w:pPr>
+              <w:autoSpaceDE w:val="0"/>
+              <w:autoSpaceDN w:val="0"/>
+              <w:adjustRightInd w:val="0"/>
+              <w:rPr>
+                <w:rFonts w:ascii="Courier New" w:hAnsi="Courier New" w:cs="Courier New"/>
+                <w:color w:val="000000"/>
+                <w:sz w:val="20"/>
+                <w:szCs w:val="20"/>
+              </w:rPr>
+            </w:pPr>
+            <w:r>
+              <w:rPr>
+                <w:rFonts w:ascii="Courier New" w:hAnsi="Courier New" w:cs="Courier New"/>
+                <w:color w:val="000000"/>
+                <w:sz w:val="20"/>
+                <w:szCs w:val="20"/>
+              </w:rPr>
+              <w:t>BOULDER</w:t>
+            </w:r>
+          </w:p>
+        </w:tc>
+        <w:tc>
+          <w:tcPr>
+            <w:tcW w:w="1346" w:type="dxa"/>
+          </w:tcPr>
+          <w:p>
+            <w:r>
+              <w:t>8</w:t>
+            </w:r>
+          </w:p>
+        </w:tc>
+        <w:tc>
+          <w:tcPr>
+            <w:tcW w:w="1346" w:type="dxa"/>
+          </w:tcPr>
+          <w:p>
+            <w:r>
+              <w:t>Yes</w:t>
+            </w:r>
+          </w:p>
+        </w:tc>
+        <w:tc>
+          <w:tcPr>
+            <w:tcW w:w="1448" w:type="dxa"/>
+          </w:tcPr>
+          <w:p>
+            <w:r>
+              <w:t>No</w:t>
+            </w:r>
+          </w:p>
+        </w:tc>
+        <w:tc>
+          <w:tcPr>
+            <w:tcW w:w="1245" w:type="dxa"/>
+          </w:tcPr>
+          <w:p>
+            <w:r>
+              <w:t>No</w:t>
+            </w:r>
+          </w:p>
+        </w:tc>
+        <w:tc>
+          <w:tcPr>
+            <w:tcW w:w="1347" w:type="dxa"/>
+          </w:tcPr>
+          <w:p>
+            <w:r>
+              <w:t>No</w:t>
+            </w:r>
+          </w:p>
+        </w:tc>
+      </w:tr>
+      <w:tr>
+        <w:tc>
+          <w:tcPr>
+            <w:tcW w:w="1908" w:type="dxa"/>
+          </w:tcPr>
+          <w:p>
+            <w:pPr>
+              <w:autoSpaceDE w:val="0"/>
+              <w:autoSpaceDN w:val="0"/>
+              <w:adjustRightInd w:val="0"/>
+              <w:rPr>
+                <w:rFonts w:ascii="Courier New" w:hAnsi="Courier New" w:cs="Courier New"/>
+                <w:color w:val="000000"/>
+                <w:sz w:val="20"/>
+                <w:szCs w:val="20"/>
+              </w:rPr>
+            </w:pPr>
+            <w:r>
+              <w:rPr>
+                <w:rFonts w:ascii="Courier New" w:hAnsi="Courier New" w:cs="Courier New"/>
+                <w:color w:val="000000"/>
+                <w:sz w:val="20"/>
+                <w:szCs w:val="20"/>
+              </w:rPr>
+              <w:t>STATUE</w:t>
+            </w:r>
+          </w:p>
+        </w:tc>
+        <w:tc>
+          <w:tcPr>
+            <w:tcW w:w="1346" w:type="dxa"/>
+          </w:tcPr>
+          <w:p>
+            <w:r>
+              <w:t>&amp;</w:t>
+            </w:r>
+          </w:p>
+        </w:tc>
+        <w:tc>
+          <w:tcPr>
+            <w:tcW w:w="1346" w:type="dxa"/>
+          </w:tcPr>
+          <w:p>
+            <w:r>
+              <w:t>Yes</w:t>
+            </w:r>
+          </w:p>
+        </w:tc>
+        <w:tc>
+          <w:tcPr>
+            <w:tcW w:w="1448" w:type="dxa"/>
+          </w:tcPr>
+          <w:p>
+            <w:r>
+              <w:t>No</w:t>
+            </w:r>
+          </w:p>
+        </w:tc>
+        <w:tc>
+          <w:tcPr>
+            <w:tcW w:w="1245" w:type="dxa"/>
+          </w:tcPr>
+          <w:p>
+            <w:r>
+              <w:t>No</w:t>
+            </w:r>
+          </w:p>
+        </w:tc>
+        <w:tc>
+          <w:tcPr>
+            <w:tcW w:w="1347" w:type="dxa"/>
+          </w:tcPr>
+          <w:p>
+            <w:r>
+              <w:t>No</w:t>
+            </w:r>
+          </w:p>
+        </w:tc>
+      </w:tr>
+      <w:tr>
+        <w:tc>
+          <w:tcPr>
+            <w:tcW w:w="1908" w:type="dxa"/>
+          </w:tcPr>
+          <w:p>
+            <w:pPr>
+              <w:autoSpaceDE w:val="0"/>
+              <w:autoSpaceDN w:val="0"/>
+              <w:adjustRightInd w:val="0"/>
+              <w:rPr>
+                <w:rFonts w:ascii="Courier New" w:hAnsi="Courier New" w:cs="Courier New"/>
+                <w:color w:val="000000"/>
+                <w:sz w:val="20"/>
+                <w:szCs w:val="20"/>
+              </w:rPr>
+            </w:pPr>
+            <w:r>
+              <w:rPr>
+                <w:rFonts w:ascii="Courier New" w:hAnsi="Courier New" w:cs="Courier New"/>
+                <w:color w:val="000000"/>
+                <w:sz w:val="20"/>
+                <w:szCs w:val="20"/>
+              </w:rPr>
+              <w:t>DRY_BRUSH</w:t>
+            </w:r>
+          </w:p>
+        </w:tc>
+        <w:tc>
+          <w:tcPr>
+            <w:tcW w:w="1346" w:type="dxa"/>
+          </w:tcPr>
+          <w:p>
+            <w:r>
+              <w:t>%</w:t>
+            </w:r>
+          </w:p>
+        </w:tc>
+        <w:tc>
+          <w:tcPr>
+            <w:tcW w:w="1346" w:type="dxa"/>
+          </w:tcPr>
+          <w:p>
+            <w:r>
+              <w:t>Yes</w:t>
+            </w:r>
+          </w:p>
+        </w:tc>
+        <w:tc>
+          <w:tcPr>
+            <w:tcW w:w="1448" w:type="dxa"/>
+          </w:tcPr>
+          <w:p>
+            <w:r>
+              <w:t>Yes</w:t>
+            </w:r>
+          </w:p>
+        </w:tc>
+        <w:tc>
+          <w:tcPr>
+            <w:tcW w:w="1245" w:type="dxa"/>
+          </w:tcPr>
+          <w:p>
+            <w:r>
+              <w:t>No</w:t>
+            </w:r>
+          </w:p>
+        </w:tc>
+        <w:tc>
+          <w:tcPr>
+            <w:tcW w:w="1347" w:type="dxa"/>
+          </w:tcPr>
+          <w:p>
+            <w:r>
+              <w:t>No</w:t>
+            </w:r>
+          </w:p>
+        </w:tc>
+      </w:tr>
+      <w:tr>
+        <w:tc>
+          <w:tcPr>
+            <w:tcW w:w="1908" w:type="dxa"/>
+          </w:tcPr>
+          <w:p>
+            <w:pPr>
+              <w:autoSpaceDE w:val="0"/>
+              <w:autoSpaceDN w:val="0"/>
+              <w:adjustRightInd w:val="0"/>
+              <w:rPr>
+                <w:rFonts w:ascii="Courier New" w:hAnsi="Courier New" w:cs="Courier New"/>
+                <w:color w:val="000000"/>
+                <w:sz w:val="20"/>
+                <w:szCs w:val="20"/>
+              </w:rPr>
+            </w:pPr>
+            <w:r>
+              <w:rPr>
+                <w:rFonts w:ascii="Courier New" w:hAnsi="Courier New" w:cs="Courier New"/>
+                <w:color w:val="000000"/>
+                <w:sz w:val="20"/>
+                <w:szCs w:val="20"/>
+              </w:rPr>
+              <w:t>TREE</w:t>
+            </w:r>
+          </w:p>
+        </w:tc>
+        <w:tc>
+          <w:tcPr>
+            <w:tcW w:w="1346" w:type="dxa"/>
+          </w:tcPr>
+          <w:p>
+            <w:r>
+              <w:t>T</w:t>
+            </w:r>
+          </w:p>
+        </w:tc>
+        <w:tc>
+          <w:tcPr>
+            <w:tcW w:w="1346" w:type="dxa"/>
+          </w:tcPr>
+          <w:p>
+            <w:r>
+              <w:t>Yes</w:t>
+            </w:r>
+          </w:p>
+        </w:tc>
+        <w:tc>
+          <w:tcPr>
+            <w:tcW w:w="1448" w:type="dxa"/>
+          </w:tcPr>
+          <w:p>
+            <w:r>
+              <w:t>Yes</w:t>
+            </w:r>
+          </w:p>
+        </w:tc>
+        <w:tc>
+          <w:tcPr>
+            <w:tcW w:w="1245" w:type="dxa"/>
+          </w:tcPr>
+          <w:p>
+            <w:r>
+              <w:t>No</w:t>
+            </w:r>
+          </w:p>
+        </w:tc>
+        <w:tc>
+          <w:tcPr>
+            <w:tcW w:w="1347" w:type="dxa"/>
+          </w:tcPr>
+          <w:p>
+            <w:r>
+              <w:t>No</w:t>
+            </w:r>
+          </w:p>
+        </w:tc>
+      </w:tr>
+      <w:tr>
+        <w:tc>
+          <w:tcPr>
+            <w:tcW w:w="1908" w:type="dxa"/>
+          </w:tcPr>
+          <w:p>
+            <w:pPr>
+              <w:autoSpaceDE w:val="0"/>
+              <w:autoSpaceDN w:val="0"/>
+              <w:adjustRightInd w:val="0"/>
+              <w:rPr>
+                <w:rFonts w:ascii="Courier New" w:hAnsi="Courier New" w:cs="Courier New"/>
+                <w:color w:val="000000"/>
+                <w:sz w:val="20"/>
+                <w:szCs w:val="20"/>
+              </w:rPr>
+            </w:pPr>
+            <w:r>
+              <w:rPr>
+                <w:rFonts w:ascii="Courier New" w:hAnsi="Courier New" w:cs="Courier New"/>
+                <w:color w:val="000000"/>
+                <w:sz w:val="20"/>
+                <w:szCs w:val="20"/>
+              </w:rPr>
+              <w:t>FENCE</w:t>
+            </w:r>
+          </w:p>
+        </w:tc>
+        <w:tc>
+          <w:tcPr>
+            <w:tcW w:w="1346" w:type="dxa"/>
+          </w:tcPr>
+          <w:p>
+            <w:r>
+              <w:t>+</w:t>
+            </w:r>
+          </w:p>
+        </w:tc>
+        <w:tc>
+          <w:tcPr>
+            <w:tcW w:w="1346" w:type="dxa"/>
+          </w:tcPr>
+          <w:p>
+            <w:r>
+              <w:t>Yes</w:t>
+            </w:r>
+          </w:p>
+        </w:tc>
+        <w:tc>
+          <w:tcPr>
+            <w:tcW w:w="1448" w:type="dxa"/>
+          </w:tcPr>
+          <w:p>
+            <w:r>
+              <w:t>Yes</w:t>
+            </w:r>
+          </w:p>
+        </w:tc>
+        <w:tc>
+          <w:tcPr>
+            <w:tcW w:w="1245" w:type="dxa"/>
+          </w:tcPr>
+          <w:p>
+            <w:r>
+              <w:t>No</w:t>
+            </w:r>
+          </w:p>
+        </w:tc>
+        <w:tc>
+          <w:tcPr>
+            <w:tcW w:w="1347" w:type="dxa"/>
+          </w:tcPr>
+          <w:p>
+            <w:r>
+              <w:t>No</w:t>
+            </w:r>
+          </w:p>
+        </w:tc>
+      </w:tr>
+      <w:tr>
+        <w:tc>
+          <w:tcPr>
+            <w:tcW w:w="1908" w:type="dxa"/>
+          </w:tcPr>
+          <w:p>
+            <w:pPr>
+              <w:autoSpaceDE w:val="0"/>
+              <w:autoSpaceDN w:val="0"/>
+              <w:adjustRightInd w:val="0"/>
+              <w:rPr>
+                <w:rFonts w:ascii="Courier New" w:hAnsi="Courier New" w:cs="Courier New"/>
+                <w:color w:val="000000"/>
+                <w:sz w:val="20"/>
+                <w:szCs w:val="20"/>
+              </w:rPr>
+            </w:pPr>
+            <w:r>
+              <w:rPr>
+                <w:rFonts w:ascii="Courier New" w:hAnsi="Courier New" w:cs="Courier New"/>
+                <w:color w:val="000000"/>
+                <w:sz w:val="20"/>
+                <w:szCs w:val="20"/>
+              </w:rPr>
+              <w:t>LONG_GRASS</w:t>
+            </w:r>
+          </w:p>
+        </w:tc>
+        <w:tc>
+          <w:tcPr>
+            <w:tcW w:w="1346" w:type="dxa"/>
+          </w:tcPr>
+          <w:p>
+            <w:r>
+              <w:t>#</w:t>
+            </w:r>
+          </w:p>
+        </w:tc>
+        <w:tc>
+          <w:tcPr>
+            <w:tcW w:w="1346" w:type="dxa"/>
+          </w:tcPr>
+          <w:p>
+            <w:r>
+              <w:t>No</w:t>
+            </w:r>
+          </w:p>
+        </w:tc>
+        <w:tc>
+          <w:tcPr>
+            <w:tcW w:w="1448" w:type="dxa"/>
+          </w:tcPr>
+          <w:p>
+            <w:r>
+              <w:t>No</w:t>
+            </w:r>
+          </w:p>
+        </w:tc>
+        <w:tc>
+          <w:tcPr>
+            <w:tcW w:w="1245" w:type="dxa"/>
+          </w:tcPr>
+          <w:p>
+            <w:r>
+              <w:t>No</w:t>
+            </w:r>
+          </w:p>
+        </w:tc>
+        <w:tc>
+          <w:tcPr>
+            <w:tcW w:w="1347" w:type="dxa"/>
+          </w:tcPr>
+          <w:p>
+            <w:r>
+              <w:t>Yes</w:t>
+            </w:r>
+          </w:p>
+        </w:tc>
+      </w:tr>
+    </w:tbl>
+    <w:p/>
     <w:p>
       <w:pPr>
         <w:pStyle w:val="Heading2"/>
@@ -960,6 +1888,7 @@
               <w:rPr>
                 <w:b/>
               </w:rPr>
+              <w:lastRenderedPageBreak/>
               <w:t>Positive</w:t>
             </w:r>
           </w:p>
@@ -1000,7 +1929,13 @@
           </w:tcPr>
           <w:p>
             <w:r>
-              <w:t>Creatures dying (-50)</w:t>
+              <w:t>Creatures dying (-</w:t>
+            </w:r>
+            <w:r>
+              <w:t>50</w:t>
+            </w:r>
+            <w:r>
+              <w:t>)</w:t>
             </w:r>
           </w:p>
         </w:tc>
@@ -1022,7 +1957,10 @@
           </w:tcPr>
           <w:p>
             <w:r>
-              <w:t>Tap (-10)</w:t>
+              <w:t>Tap (-</w:t>
+            </w:r>
+            <w:r>
+              <w:t>1)</w:t>
             </w:r>
           </w:p>
         </w:tc>
@@ -1034,7 +1972,7 @@
           </w:tcPr>
           <w:p>
             <w:r>
-              <w:t xml:space="preserve">Destroying a “Passable </w:t>
+              <w:t>Destroying a “</w:t>
             </w:r>
             <w:proofErr w:type="spellStart"/>
             <w:r>
@@ -1042,7 +1980,43 @@
             </w:r>
             <w:proofErr w:type="spellEnd"/>
             <w:r>
-              <w:t>” terrain type (+25)</w:t>
+              <w:t>” terrain type</w:t>
+            </w:r>
+            <w:r>
+              <w:t xml:space="preserve"> that becomes a hazard</w:t>
+            </w:r>
+            <w:r>
+              <w:t xml:space="preserve"> (+25)</w:t>
+            </w:r>
+          </w:p>
+        </w:tc>
+        <w:tc>
+          <w:tcPr>
+            <w:tcW w:w="4788" w:type="dxa"/>
+          </w:tcPr>
+          <w:p>
+            <w:r>
+              <w:t>Destroying “</w:t>
+            </w:r>
+            <w:proofErr w:type="spellStart"/>
+            <w:r>
+              <w:t>Destructable</w:t>
+            </w:r>
+            <w:proofErr w:type="spellEnd"/>
+            <w:r>
+              <w:t>” terrain type that becomes safe terrain (-25)</w:t>
+            </w:r>
+          </w:p>
+        </w:tc>
+      </w:tr>
+      <w:tr>
+        <w:tc>
+          <w:tcPr>
+            <w:tcW w:w="4788" w:type="dxa"/>
+          </w:tcPr>
+          <w:p>
+            <w:r>
+              <w:t>TODO: Determine if we should have “collectables”?</w:t>
             </w:r>
           </w:p>
         </w:tc>
@@ -1074,14 +2048,11 @@
         <w:t>Time achievement.</w:t>
       </w:r>
     </w:p>
-    <w:p/>
-    <w:p/>
     <w:p>
       <w:pPr>
         <w:pStyle w:val="Heading1"/>
       </w:pPr>
       <w:r>
-        <w:lastRenderedPageBreak/>
         <w:t>Technical Notes</w:t>
       </w:r>
     </w:p>
@@ -1335,6 +2306,7 @@
     </w:p>
     <w:p>
       <w:r>
+        <w:lastRenderedPageBreak/>
         <w:t xml:space="preserve">Classes in the package </w:t>
       </w:r>
       <w:proofErr w:type="spellStart"/>
@@ -1349,6 +2321,82 @@
         <w:t xml:space="preserve"> represent creatures that live on the map and can be pushed around by the “tap” action.</w:t>
       </w:r>
     </w:p>
+    <w:p>
+      <w:pPr>
+        <w:pStyle w:val="Heading2"/>
+      </w:pPr>
+      <w:r>
+        <w:t>Terrain</w:t>
+      </w:r>
+    </w:p>
+    <w:p>
+      <w:pPr>
+        <w:spacing w:after="0"/>
+      </w:pPr>
+      <w:r>
+        <w:t>Terrain definitions are in a number of places.  Here’s the overview:</w:t>
+      </w:r>
+    </w:p>
+    <w:p>
+      <w:pPr>
+        <w:pStyle w:val="ListParagraph"/>
+        <w:numPr>
+          <w:ilvl w:val="0"/>
+          <w:numId w:val="5"/>
+        </w:numPr>
+      </w:pPr>
+      <w:proofErr w:type="spellStart"/>
+      <w:r>
+        <w:t>MapReader</w:t>
+      </w:r>
+      <w:proofErr w:type="spellEnd"/>
+      <w:r>
+        <w:t xml:space="preserve">: ASCII map symbol to </w:t>
+      </w:r>
+      <w:proofErr w:type="spellStart"/>
+      <w:r>
+        <w:t>ETerrainType</w:t>
+      </w:r>
+      <w:proofErr w:type="spellEnd"/>
+      <w:r>
+        <w:t xml:space="preserve"> constant</w:t>
+      </w:r>
+    </w:p>
+    <w:p>
+      <w:pPr>
+        <w:pStyle w:val="ListParagraph"/>
+        <w:numPr>
+          <w:ilvl w:val="0"/>
+          <w:numId w:val="5"/>
+        </w:numPr>
+      </w:pPr>
+      <w:proofErr w:type="spellStart"/>
+      <w:r>
+        <w:t>ETerrainType</w:t>
+      </w:r>
+      <w:proofErr w:type="spellEnd"/>
+      <w:r>
+        <w:t>: Defines whether terrain is an obstacle, destructible, hazard or goal</w:t>
+      </w:r>
+    </w:p>
+    <w:p>
+      <w:pPr>
+        <w:pStyle w:val="ListParagraph"/>
+        <w:numPr>
+          <w:ilvl w:val="0"/>
+          <w:numId w:val="5"/>
+        </w:numPr>
+      </w:pPr>
+      <w:proofErr w:type="spellStart"/>
+      <w:r>
+        <w:t>SpriteFactory</w:t>
+      </w:r>
+      <w:proofErr w:type="spellEnd"/>
+      <w:r>
+        <w:t>: Associates the graphic animation with the terrain</w:t>
+      </w:r>
+    </w:p>
+    <w:p/>
     <w:sectPr>
       <w:pgSz w:w="12240" w:h="15840"/>
       <w:pgMar w:top="1440" w:right="1440" w:bottom="1440" w:left="1440" w:header="720" w:footer="720" w:gutter="0"/>
@@ -1701,6 +2749,119 @@
     </w:lvl>
   </w:abstractNum>
   <w:abstractNum w:abstractNumId="3">
+    <w:nsid w:val="592403FD"/>
+    <w:multiLevelType w:val="hybridMultilevel"/>
+    <w:tmpl w:val="779ABFC4"/>
+    <w:lvl w:ilvl="0" w:tplc="04090001">
+      <w:start w:val="1"/>
+      <w:numFmt w:val="bullet"/>
+      <w:lvlText w:val=""/>
+      <w:lvlJc w:val="left"/>
+      <w:pPr>
+        <w:ind w:left="720" w:hanging="360"/>
+      </w:pPr>
+      <w:rPr>
+        <w:rFonts w:ascii="Symbol" w:hAnsi="Symbol" w:hint="default"/>
+      </w:rPr>
+    </w:lvl>
+    <w:lvl w:ilvl="1" w:tplc="04090003" w:tentative="1">
+      <w:start w:val="1"/>
+      <w:numFmt w:val="bullet"/>
+      <w:lvlText w:val="o"/>
+      <w:lvlJc w:val="left"/>
+      <w:pPr>
+        <w:ind w:left="1440" w:hanging="360"/>
+      </w:pPr>
+      <w:rPr>
+        <w:rFonts w:ascii="Courier New" w:hAnsi="Courier New" w:cs="Courier New" w:hint="default"/>
+      </w:rPr>
+    </w:lvl>
+    <w:lvl w:ilvl="2" w:tplc="04090005" w:tentative="1">
+      <w:start w:val="1"/>
+      <w:numFmt w:val="bullet"/>
+      <w:lvlText w:val=""/>
+      <w:lvlJc w:val="left"/>
+      <w:pPr>
+        <w:ind w:left="2160" w:hanging="360"/>
+      </w:pPr>
+      <w:rPr>
+        <w:rFonts w:ascii="Wingdings" w:hAnsi="Wingdings" w:hint="default"/>
+      </w:rPr>
+    </w:lvl>
+    <w:lvl w:ilvl="3" w:tplc="04090001" w:tentative="1">
+      <w:start w:val="1"/>
+      <w:numFmt w:val="bullet"/>
+      <w:lvlText w:val=""/>
+      <w:lvlJc w:val="left"/>
+      <w:pPr>
+        <w:ind w:left="2880" w:hanging="360"/>
+      </w:pPr>
+      <w:rPr>
+        <w:rFonts w:ascii="Symbol" w:hAnsi="Symbol" w:hint="default"/>
+      </w:rPr>
+    </w:lvl>
+    <w:lvl w:ilvl="4" w:tplc="04090003" w:tentative="1">
+      <w:start w:val="1"/>
+      <w:numFmt w:val="bullet"/>
+      <w:lvlText w:val="o"/>
+      <w:lvlJc w:val="left"/>
+      <w:pPr>
+        <w:ind w:left="3600" w:hanging="360"/>
+      </w:pPr>
+      <w:rPr>
+        <w:rFonts w:ascii="Courier New" w:hAnsi="Courier New" w:cs="Courier New" w:hint="default"/>
+      </w:rPr>
+    </w:lvl>
+    <w:lvl w:ilvl="5" w:tplc="04090005" w:tentative="1">
+      <w:start w:val="1"/>
+      <w:numFmt w:val="bullet"/>
+      <w:lvlText w:val=""/>
+      <w:lvlJc w:val="left"/>
+      <w:pPr>
+        <w:ind w:left="4320" w:hanging="360"/>
+      </w:pPr>
+      <w:rPr>
+        <w:rFonts w:ascii="Wingdings" w:hAnsi="Wingdings" w:hint="default"/>
+      </w:rPr>
+    </w:lvl>
+    <w:lvl w:ilvl="6" w:tplc="04090001" w:tentative="1">
+      <w:start w:val="1"/>
+      <w:numFmt w:val="bullet"/>
+      <w:lvlText w:val=""/>
+      <w:lvlJc w:val="left"/>
+      <w:pPr>
+        <w:ind w:left="5040" w:hanging="360"/>
+      </w:pPr>
+      <w:rPr>
+        <w:rFonts w:ascii="Symbol" w:hAnsi="Symbol" w:hint="default"/>
+      </w:rPr>
+    </w:lvl>
+    <w:lvl w:ilvl="7" w:tplc="04090003" w:tentative="1">
+      <w:start w:val="1"/>
+      <w:numFmt w:val="bullet"/>
+      <w:lvlText w:val="o"/>
+      <w:lvlJc w:val="left"/>
+      <w:pPr>
+        <w:ind w:left="5760" w:hanging="360"/>
+      </w:pPr>
+      <w:rPr>
+        <w:rFonts w:ascii="Courier New" w:hAnsi="Courier New" w:cs="Courier New" w:hint="default"/>
+      </w:rPr>
+    </w:lvl>
+    <w:lvl w:ilvl="8" w:tplc="04090005" w:tentative="1">
+      <w:start w:val="1"/>
+      <w:numFmt w:val="bullet"/>
+      <w:lvlText w:val=""/>
+      <w:lvlJc w:val="left"/>
+      <w:pPr>
+        <w:ind w:left="6480" w:hanging="360"/>
+      </w:pPr>
+      <w:rPr>
+        <w:rFonts w:ascii="Wingdings" w:hAnsi="Wingdings" w:hint="default"/>
+      </w:rPr>
+    </w:lvl>
+  </w:abstractNum>
+  <w:abstractNum w:abstractNumId="4">
     <w:nsid w:val="7593524B"/>
     <w:multiLevelType w:val="hybridMultilevel"/>
     <w:tmpl w:val="95E051F2"/>
@@ -1823,6 +2984,9 @@
     <w:abstractNumId w:val="2"/>
   </w:num>
   <w:num w:numId="4">
+    <w:abstractNumId w:val="4"/>
+  </w:num>
+  <w:num w:numId="5">
     <w:abstractNumId w:val="3"/>
   </w:num>
 </w:numbering>

</xml_diff>

<commit_message>
Refactoring to latest hexRender library changes.
</commit_message>
<xml_diff>
--- a/Tap Herder.docx
+++ b/Tap Herder.docx
@@ -529,6 +529,46 @@
     </w:p>
     <w:p>
       <w:pPr>
+        <w:pStyle w:val="Heading2"/>
+      </w:pPr>
+      <w:r>
+        <w:t>Movement</w:t>
+      </w:r>
+    </w:p>
+    <w:p>
+      <w:pPr>
+        <w:spacing w:after="0"/>
+      </w:pPr>
+      <w:r>
+        <w:t>Two possible movement concepts – possibly both implemented as option?</w:t>
+      </w:r>
+    </w:p>
+    <w:p>
+      <w:pPr>
+        <w:pStyle w:val="ListParagraph"/>
+        <w:numPr>
+          <w:ilvl w:val="0"/>
+          <w:numId w:val="7"/>
+        </w:numPr>
+      </w:pPr>
+      <w:r>
+        <w:t>One movement per click – nothing happens without a click to initiate it.</w:t>
+      </w:r>
+    </w:p>
+    <w:p>
+      <w:pPr>
+        <w:pStyle w:val="ListParagraph"/>
+        <w:numPr>
+          <w:ilvl w:val="0"/>
+          <w:numId w:val="7"/>
+        </w:numPr>
+      </w:pPr>
+      <w:r>
+        <w:t>Click initiates movement along a vector, which continues until redirected by another click.</w:t>
+      </w:r>
+    </w:p>
+    <w:p>
+      <w:pPr>
         <w:pStyle w:val="Heading1"/>
       </w:pPr>
       <w:r>
@@ -596,6 +636,7 @@
         <w:rPr>
           <w:b/>
         </w:rPr>
+        <w:lastRenderedPageBreak/>
         <w:t xml:space="preserve">Passable </w:t>
       </w:r>
       <w:proofErr w:type="spellStart"/>
@@ -640,7 +681,6 @@
         <w:rPr>
           <w:b/>
         </w:rPr>
-        <w:lastRenderedPageBreak/>
         <w:t>Gate</w:t>
       </w:r>
       <w:r>
@@ -1785,11 +1825,30 @@
       </w:r>
     </w:p>
     <w:p>
+      <w:r>
+        <w:t xml:space="preserve">In a “Movement B” scenario, Creature types may vary by what they do with their “vector”… for </w:t>
+      </w:r>
+      <w:proofErr w:type="gramStart"/>
+      <w:r>
+        <w:t>example,</w:t>
+      </w:r>
+      <w:proofErr w:type="gramEnd"/>
+      <w:r>
+        <w:t xml:space="preserve"> move an unlimited number of spaces, move X number of spaces.</w:t>
+      </w:r>
+    </w:p>
+    <w:p>
+      <w:r>
+        <w:t>TODO:  Have different creature types be able to detect taps from different distances.</w:t>
+      </w:r>
+    </w:p>
+    <w:p>
       <w:pPr>
         <w:pStyle w:val="Heading2"/>
       </w:pPr>
       <w:proofErr w:type="spellStart"/>
       <w:r>
+        <w:lastRenderedPageBreak/>
         <w:t>Anticreatures</w:t>
       </w:r>
       <w:proofErr w:type="spellEnd"/>
@@ -1888,7 +1947,6 @@
               <w:rPr>
                 <w:b/>
               </w:rPr>
-              <w:lastRenderedPageBreak/>
               <w:t>Positive</w:t>
             </w:r>
           </w:p>
@@ -2177,6 +2235,7 @@
     </w:p>
     <w:p>
       <w:r>
+        <w:lastRenderedPageBreak/>
         <w:t xml:space="preserve">The classes in the package </w:t>
       </w:r>
       <w:proofErr w:type="spellStart"/>
@@ -2306,7 +2365,6 @@
     </w:p>
     <w:p>
       <w:r>
-        <w:lastRenderedPageBreak/>
         <w:t xml:space="preserve">Classes in the package </w:t>
       </w:r>
       <w:proofErr w:type="spellStart"/>
@@ -2410,6 +2468,119 @@
 <file path=word/numbering.xml><?xml version="1.0" encoding="utf-8"?>
 <w:numbering xmlns:ve="http://schemas.openxmlformats.org/markup-compatibility/2006" xmlns:o="urn:schemas-microsoft-com:office:office" xmlns:r="http://schemas.openxmlformats.org/officeDocument/2006/relationships" xmlns:m="http://schemas.openxmlformats.org/officeDocument/2006/math" xmlns:v="urn:schemas-microsoft-com:vml" xmlns:wp="http://schemas.openxmlformats.org/drawingml/2006/wordprocessingDrawing" xmlns:w10="urn:schemas-microsoft-com:office:word" xmlns:w="http://schemas.openxmlformats.org/wordprocessingml/2006/main" xmlns:wne="http://schemas.microsoft.com/office/word/2006/wordml">
   <w:abstractNum w:abstractNumId="0">
+    <w:nsid w:val="0EEA52D7"/>
+    <w:multiLevelType w:val="hybridMultilevel"/>
+    <w:tmpl w:val="8250CC76"/>
+    <w:lvl w:ilvl="0" w:tplc="04090001">
+      <w:start w:val="1"/>
+      <w:numFmt w:val="bullet"/>
+      <w:lvlText w:val=""/>
+      <w:lvlJc w:val="left"/>
+      <w:pPr>
+        <w:ind w:left="720" w:hanging="360"/>
+      </w:pPr>
+      <w:rPr>
+        <w:rFonts w:ascii="Symbol" w:hAnsi="Symbol" w:hint="default"/>
+      </w:rPr>
+    </w:lvl>
+    <w:lvl w:ilvl="1" w:tplc="04090003" w:tentative="1">
+      <w:start w:val="1"/>
+      <w:numFmt w:val="bullet"/>
+      <w:lvlText w:val="o"/>
+      <w:lvlJc w:val="left"/>
+      <w:pPr>
+        <w:ind w:left="1440" w:hanging="360"/>
+      </w:pPr>
+      <w:rPr>
+        <w:rFonts w:ascii="Courier New" w:hAnsi="Courier New" w:cs="Courier New" w:hint="default"/>
+      </w:rPr>
+    </w:lvl>
+    <w:lvl w:ilvl="2" w:tplc="04090005" w:tentative="1">
+      <w:start w:val="1"/>
+      <w:numFmt w:val="bullet"/>
+      <w:lvlText w:val=""/>
+      <w:lvlJc w:val="left"/>
+      <w:pPr>
+        <w:ind w:left="2160" w:hanging="360"/>
+      </w:pPr>
+      <w:rPr>
+        <w:rFonts w:ascii="Wingdings" w:hAnsi="Wingdings" w:hint="default"/>
+      </w:rPr>
+    </w:lvl>
+    <w:lvl w:ilvl="3" w:tplc="04090001" w:tentative="1">
+      <w:start w:val="1"/>
+      <w:numFmt w:val="bullet"/>
+      <w:lvlText w:val=""/>
+      <w:lvlJc w:val="left"/>
+      <w:pPr>
+        <w:ind w:left="2880" w:hanging="360"/>
+      </w:pPr>
+      <w:rPr>
+        <w:rFonts w:ascii="Symbol" w:hAnsi="Symbol" w:hint="default"/>
+      </w:rPr>
+    </w:lvl>
+    <w:lvl w:ilvl="4" w:tplc="04090003" w:tentative="1">
+      <w:start w:val="1"/>
+      <w:numFmt w:val="bullet"/>
+      <w:lvlText w:val="o"/>
+      <w:lvlJc w:val="left"/>
+      <w:pPr>
+        <w:ind w:left="3600" w:hanging="360"/>
+      </w:pPr>
+      <w:rPr>
+        <w:rFonts w:ascii="Courier New" w:hAnsi="Courier New" w:cs="Courier New" w:hint="default"/>
+      </w:rPr>
+    </w:lvl>
+    <w:lvl w:ilvl="5" w:tplc="04090005" w:tentative="1">
+      <w:start w:val="1"/>
+      <w:numFmt w:val="bullet"/>
+      <w:lvlText w:val=""/>
+      <w:lvlJc w:val="left"/>
+      <w:pPr>
+        <w:ind w:left="4320" w:hanging="360"/>
+      </w:pPr>
+      <w:rPr>
+        <w:rFonts w:ascii="Wingdings" w:hAnsi="Wingdings" w:hint="default"/>
+      </w:rPr>
+    </w:lvl>
+    <w:lvl w:ilvl="6" w:tplc="04090001" w:tentative="1">
+      <w:start w:val="1"/>
+      <w:numFmt w:val="bullet"/>
+      <w:lvlText w:val=""/>
+      <w:lvlJc w:val="left"/>
+      <w:pPr>
+        <w:ind w:left="5040" w:hanging="360"/>
+      </w:pPr>
+      <w:rPr>
+        <w:rFonts w:ascii="Symbol" w:hAnsi="Symbol" w:hint="default"/>
+      </w:rPr>
+    </w:lvl>
+    <w:lvl w:ilvl="7" w:tplc="04090003" w:tentative="1">
+      <w:start w:val="1"/>
+      <w:numFmt w:val="bullet"/>
+      <w:lvlText w:val="o"/>
+      <w:lvlJc w:val="left"/>
+      <w:pPr>
+        <w:ind w:left="5760" w:hanging="360"/>
+      </w:pPr>
+      <w:rPr>
+        <w:rFonts w:ascii="Courier New" w:hAnsi="Courier New" w:cs="Courier New" w:hint="default"/>
+      </w:rPr>
+    </w:lvl>
+    <w:lvl w:ilvl="8" w:tplc="04090005" w:tentative="1">
+      <w:start w:val="1"/>
+      <w:numFmt w:val="bullet"/>
+      <w:lvlText w:val=""/>
+      <w:lvlJc w:val="left"/>
+      <w:pPr>
+        <w:ind w:left="6480" w:hanging="360"/>
+      </w:pPr>
+      <w:rPr>
+        <w:rFonts w:ascii="Wingdings" w:hAnsi="Wingdings" w:hint="default"/>
+      </w:rPr>
+    </w:lvl>
+  </w:abstractNum>
+  <w:abstractNum w:abstractNumId="1">
     <w:nsid w:val="1A304BD8"/>
     <w:multiLevelType w:val="hybridMultilevel"/>
     <w:tmpl w:val="B3B4AE2E"/>
@@ -2522,7 +2693,7 @@
       </w:rPr>
     </w:lvl>
   </w:abstractNum>
-  <w:abstractNum w:abstractNumId="1">
+  <w:abstractNum w:abstractNumId="2">
     <w:nsid w:val="2C322802"/>
     <w:multiLevelType w:val="hybridMultilevel"/>
     <w:tmpl w:val="0470744C"/>
@@ -2635,7 +2806,120 @@
       </w:rPr>
     </w:lvl>
   </w:abstractNum>
-  <w:abstractNum w:abstractNumId="2">
+  <w:abstractNum w:abstractNumId="3">
+    <w:nsid w:val="2F77171A"/>
+    <w:multiLevelType w:val="hybridMultilevel"/>
+    <w:tmpl w:val="EAEAA894"/>
+    <w:lvl w:ilvl="0" w:tplc="04090015">
+      <w:start w:val="1"/>
+      <w:numFmt w:val="upperLetter"/>
+      <w:lvlText w:val="%1."/>
+      <w:lvlJc w:val="left"/>
+      <w:pPr>
+        <w:ind w:left="720" w:hanging="360"/>
+      </w:pPr>
+      <w:rPr>
+        <w:rFonts w:hint="default"/>
+      </w:rPr>
+    </w:lvl>
+    <w:lvl w:ilvl="1" w:tplc="04090003" w:tentative="1">
+      <w:start w:val="1"/>
+      <w:numFmt w:val="bullet"/>
+      <w:lvlText w:val="o"/>
+      <w:lvlJc w:val="left"/>
+      <w:pPr>
+        <w:ind w:left="1440" w:hanging="360"/>
+      </w:pPr>
+      <w:rPr>
+        <w:rFonts w:ascii="Courier New" w:hAnsi="Courier New" w:cs="Courier New" w:hint="default"/>
+      </w:rPr>
+    </w:lvl>
+    <w:lvl w:ilvl="2" w:tplc="04090005" w:tentative="1">
+      <w:start w:val="1"/>
+      <w:numFmt w:val="bullet"/>
+      <w:lvlText w:val=""/>
+      <w:lvlJc w:val="left"/>
+      <w:pPr>
+        <w:ind w:left="2160" w:hanging="360"/>
+      </w:pPr>
+      <w:rPr>
+        <w:rFonts w:ascii="Wingdings" w:hAnsi="Wingdings" w:hint="default"/>
+      </w:rPr>
+    </w:lvl>
+    <w:lvl w:ilvl="3" w:tplc="04090001" w:tentative="1">
+      <w:start w:val="1"/>
+      <w:numFmt w:val="bullet"/>
+      <w:lvlText w:val=""/>
+      <w:lvlJc w:val="left"/>
+      <w:pPr>
+        <w:ind w:left="2880" w:hanging="360"/>
+      </w:pPr>
+      <w:rPr>
+        <w:rFonts w:ascii="Symbol" w:hAnsi="Symbol" w:hint="default"/>
+      </w:rPr>
+    </w:lvl>
+    <w:lvl w:ilvl="4" w:tplc="04090003" w:tentative="1">
+      <w:start w:val="1"/>
+      <w:numFmt w:val="bullet"/>
+      <w:lvlText w:val="o"/>
+      <w:lvlJc w:val="left"/>
+      <w:pPr>
+        <w:ind w:left="3600" w:hanging="360"/>
+      </w:pPr>
+      <w:rPr>
+        <w:rFonts w:ascii="Courier New" w:hAnsi="Courier New" w:cs="Courier New" w:hint="default"/>
+      </w:rPr>
+    </w:lvl>
+    <w:lvl w:ilvl="5" w:tplc="04090005" w:tentative="1">
+      <w:start w:val="1"/>
+      <w:numFmt w:val="bullet"/>
+      <w:lvlText w:val=""/>
+      <w:lvlJc w:val="left"/>
+      <w:pPr>
+        <w:ind w:left="4320" w:hanging="360"/>
+      </w:pPr>
+      <w:rPr>
+        <w:rFonts w:ascii="Wingdings" w:hAnsi="Wingdings" w:hint="default"/>
+      </w:rPr>
+    </w:lvl>
+    <w:lvl w:ilvl="6" w:tplc="04090001" w:tentative="1">
+      <w:start w:val="1"/>
+      <w:numFmt w:val="bullet"/>
+      <w:lvlText w:val=""/>
+      <w:lvlJc w:val="left"/>
+      <w:pPr>
+        <w:ind w:left="5040" w:hanging="360"/>
+      </w:pPr>
+      <w:rPr>
+        <w:rFonts w:ascii="Symbol" w:hAnsi="Symbol" w:hint="default"/>
+      </w:rPr>
+    </w:lvl>
+    <w:lvl w:ilvl="7" w:tplc="04090003" w:tentative="1">
+      <w:start w:val="1"/>
+      <w:numFmt w:val="bullet"/>
+      <w:lvlText w:val="o"/>
+      <w:lvlJc w:val="left"/>
+      <w:pPr>
+        <w:ind w:left="5760" w:hanging="360"/>
+      </w:pPr>
+      <w:rPr>
+        <w:rFonts w:ascii="Courier New" w:hAnsi="Courier New" w:cs="Courier New" w:hint="default"/>
+      </w:rPr>
+    </w:lvl>
+    <w:lvl w:ilvl="8" w:tplc="04090005" w:tentative="1">
+      <w:start w:val="1"/>
+      <w:numFmt w:val="bullet"/>
+      <w:lvlText w:val=""/>
+      <w:lvlJc w:val="left"/>
+      <w:pPr>
+        <w:ind w:left="6480" w:hanging="360"/>
+      </w:pPr>
+      <w:rPr>
+        <w:rFonts w:ascii="Wingdings" w:hAnsi="Wingdings" w:hint="default"/>
+      </w:rPr>
+    </w:lvl>
+  </w:abstractNum>
+  <w:abstractNum w:abstractNumId="4">
     <w:nsid w:val="494D45C6"/>
     <w:multiLevelType w:val="hybridMultilevel"/>
     <w:tmpl w:val="113C96E4"/>
@@ -2748,7 +3032,7 @@
       </w:rPr>
     </w:lvl>
   </w:abstractNum>
-  <w:abstractNum w:abstractNumId="3">
+  <w:abstractNum w:abstractNumId="5">
     <w:nsid w:val="592403FD"/>
     <w:multiLevelType w:val="hybridMultilevel"/>
     <w:tmpl w:val="779ABFC4"/>
@@ -2861,7 +3145,7 @@
       </w:rPr>
     </w:lvl>
   </w:abstractNum>
-  <w:abstractNum w:abstractNumId="4">
+  <w:abstractNum w:abstractNumId="6">
     <w:nsid w:val="7593524B"/>
     <w:multiLevelType w:val="hybridMultilevel"/>
     <w:tmpl w:val="95E051F2"/>
@@ -2975,18 +3259,24 @@
     </w:lvl>
   </w:abstractNum>
   <w:num w:numId="1">
+    <w:abstractNumId w:val="2"/>
+  </w:num>
+  <w:num w:numId="2">
     <w:abstractNumId w:val="1"/>
   </w:num>
-  <w:num w:numId="2">
+  <w:num w:numId="3">
+    <w:abstractNumId w:val="4"/>
+  </w:num>
+  <w:num w:numId="4">
+    <w:abstractNumId w:val="6"/>
+  </w:num>
+  <w:num w:numId="5">
+    <w:abstractNumId w:val="5"/>
+  </w:num>
+  <w:num w:numId="6">
     <w:abstractNumId w:val="0"/>
   </w:num>
-  <w:num w:numId="3">
-    <w:abstractNumId w:val="2"/>
-  </w:num>
-  <w:num w:numId="4">
-    <w:abstractNumId w:val="4"/>
-  </w:num>
-  <w:num w:numId="5">
+  <w:num w:numId="7">
     <w:abstractNumId w:val="3"/>
   </w:num>
 </w:numbering>

</xml_diff>